<commit_message>
Amended the project end date to 31/05/2024
Amended the project end date to 31/05/2024
</commit_message>
<xml_diff>
--- a/documentation/Scope/Project Scope.docx
+++ b/documentation/Scope/Project Scope.docx
@@ -309,7 +309,7 @@
                 <w:sz w:val="22"/>
                 <w:szCs w:val="22"/>
               </w:rPr>
-              <w:t xml:space="preserve">  24</w:t>
+              <w:t xml:space="preserve">  31</w:t>
             </w:r>
             <w:r>
               <w:rPr>
@@ -319,8 +319,10 @@
                 <w:szCs w:val="22"/>
                 <w:vertAlign w:val="superscript"/>
               </w:rPr>
-              <w:t>th</w:t>
+              <w:t>st</w:t>
             </w:r>
+            <w:bookmarkStart w:id="4" w:name="_GoBack"/>
+            <w:bookmarkEnd w:id="4"/>
             <w:r>
               <w:rPr>
                 <w:rFonts w:asciiTheme="minorHAnsi" w:hAnsiTheme="minorHAnsi"/>
@@ -1458,7 +1460,7 @@
                 <w:szCs w:val="22"/>
               </w:rPr>
             </w:pPr>
-            <w:bookmarkStart w:id="6" w:name="_Toc5793578"/>
+            <w:bookmarkStart w:id="7" w:name="_Toc5793578"/>
             <w:r>
               <w:rPr>
                 <w:rFonts w:asciiTheme="minorHAnsi" w:hAnsiTheme="minorHAnsi"/>
@@ -1469,7 +1471,7 @@
               </w:rPr>
               <w:t>Key Stakeholder Approval</w:t>
             </w:r>
-            <w:bookmarkEnd w:id="6"/>
+            <w:bookmarkEnd w:id="7"/>
           </w:p>
         </w:tc>
       </w:tr>
@@ -1880,8 +1882,6 @@
                 <w:szCs w:val="22"/>
               </w:rPr>
             </w:pPr>
-            <w:bookmarkStart w:id="7" w:name="_GoBack"/>
-            <w:bookmarkEnd w:id="7"/>
           </w:p>
         </w:tc>
         <w:tc>
@@ -2438,8 +2438,8 @@
         <w:tcPr>
           <w:tcW w:w="4428" w:type="dxa"/>
         </w:tcPr>
-        <w:bookmarkStart w:id="4" w:name="OLE_LINK69"/>
-        <w:bookmarkStart w:id="5" w:name="OLE_LINK70"/>
+        <w:bookmarkStart w:id="5" w:name="OLE_LINK69"/>
+        <w:bookmarkStart w:id="6" w:name="OLE_LINK70"/>
         <w:p>
           <w:pPr>
             <w:pStyle w:val="Copyright"/>
@@ -2527,8 +2527,8 @@
         </w:p>
       </w:tc>
     </w:tr>
-    <w:bookmarkEnd w:id="4"/>
     <w:bookmarkEnd w:id="5"/>
+    <w:bookmarkEnd w:id="6"/>
   </w:tbl>
   <w:p>
     <w:pPr>

</xml_diff>